<commit_message>
Added optional questons at the end
</commit_message>
<xml_diff>
--- a/docs/materials/02-A-UnixAndShell.docx
+++ b/docs/materials/02-A-UnixAndShell.docx
@@ -250,21 +250,7 @@
         <w:rPr>
           <w:rFonts w:asciiTheme="minorHAnsi" w:hAnsiTheme="minorHAnsi" w:cstheme="minorHAnsi"/>
         </w:rPr>
-        <w:t xml:space="preserve">. A common way to do so is to find and work though a tutorial on-line. For any given computing topic there are somewhere around a bazillion tutorials ;) out there. Some good, some okay, some downright terrible. So sometimes it takes a little searching to find one that will work for you.  For today, I have already found a pretty good tutorial that introduces the basic use of the Unix/Linux Bash Shell CLI.  The activities below will walk you through that tutorial using your </w:t>
-      </w:r>
-      <w:proofErr w:type="spellStart"/>
-      <w:r>
-        <w:rPr>
-          <w:rFonts w:asciiTheme="minorHAnsi" w:hAnsiTheme="minorHAnsi" w:cstheme="minorHAnsi"/>
-        </w:rPr>
-        <w:t>LinuxLite</w:t>
-      </w:r>
-      <w:proofErr w:type="spellEnd"/>
-      <w:r>
-        <w:rPr>
-          <w:rFonts w:asciiTheme="minorHAnsi" w:hAnsiTheme="minorHAnsi" w:cstheme="minorHAnsi"/>
-        </w:rPr>
-        <w:t xml:space="preserve"> installation from the last class.</w:t>
+        <w:t>. A common way to do so is to find and work though a tutorial on-line. For any given computing topic there are somewhere around a bazillion tutorials ;) out there. Some good, some okay, some downright terrible. So sometimes it takes a little searching to find one that will work for you.  For today, I have already found a pretty good tutorial that introduces the basic use of the Unix/Linux Bash Shell CLI.  The activities below will walk you through that tutorial using your LinuxLite installation from the last class.</w:t>
       </w:r>
     </w:p>
     <w:p>
@@ -354,35 +340,7 @@
         <w:rPr>
           <w:rFonts w:asciiTheme="minorHAnsi" w:hAnsiTheme="minorHAnsi" w:cstheme="minorHAnsi"/>
         </w:rPr>
-        <w:t xml:space="preserve">1. Ensure that you have completed the 01-OSandVM Activity Sheet and have a working version of </w:t>
-      </w:r>
-      <w:proofErr w:type="spellStart"/>
-      <w:r>
-        <w:rPr>
-          <w:rFonts w:asciiTheme="minorHAnsi" w:hAnsiTheme="minorHAnsi" w:cstheme="minorHAnsi"/>
-        </w:rPr>
-        <w:t>LinuxLite</w:t>
-      </w:r>
-      <w:proofErr w:type="spellEnd"/>
-      <w:r>
-        <w:rPr>
-          <w:rFonts w:asciiTheme="minorHAnsi" w:hAnsiTheme="minorHAnsi" w:cstheme="minorHAnsi"/>
-        </w:rPr>
-        <w:t xml:space="preserve"> in Virtual Box.  The activities below ask you to use </w:t>
-      </w:r>
-      <w:proofErr w:type="spellStart"/>
-      <w:r>
-        <w:rPr>
-          <w:rFonts w:asciiTheme="minorHAnsi" w:hAnsiTheme="minorHAnsi" w:cstheme="minorHAnsi"/>
-        </w:rPr>
-        <w:t>LinuxLite</w:t>
-      </w:r>
-      <w:proofErr w:type="spellEnd"/>
-      <w:r>
-        <w:rPr>
-          <w:rFonts w:asciiTheme="minorHAnsi" w:hAnsiTheme="minorHAnsi" w:cstheme="minorHAnsi"/>
-        </w:rPr>
-        <w:t xml:space="preserve"> as you learn about the </w:t>
+        <w:t xml:space="preserve">1. Ensure that you have completed the 01-OSandVM Activity Sheet and have a working version of LinuxLite in Virtual Box.  The activities below ask you to use LinuxLite as you learn about the </w:t>
       </w:r>
       <w:r>
         <w:rPr>
@@ -586,21 +544,7 @@
         <w:rPr>
           <w:rFonts w:asciiTheme="minorHAnsi" w:hAnsiTheme="minorHAnsi" w:cstheme="minorHAnsi"/>
         </w:rPr>
-        <w:t xml:space="preserve">3. The tutorials use a few conventions to indicate parts of commands that you will need to provide or customize. While these are used in this </w:t>
-      </w:r>
-      <w:proofErr w:type="gramStart"/>
-      <w:r>
-        <w:rPr>
-          <w:rFonts w:asciiTheme="minorHAnsi" w:hAnsiTheme="minorHAnsi" w:cstheme="minorHAnsi"/>
-        </w:rPr>
-        <w:t>tutorial</w:t>
-      </w:r>
-      <w:proofErr w:type="gramEnd"/>
-      <w:r>
-        <w:rPr>
-          <w:rFonts w:asciiTheme="minorHAnsi" w:hAnsiTheme="minorHAnsi" w:cstheme="minorHAnsi"/>
-        </w:rPr>
-        <w:t xml:space="preserve"> they are also fairly general conventions that you will find in other places when reading tutorials or documentation.</w:t>
+        <w:t>3. The tutorials use a few conventions to indicate parts of commands that you will need to provide or customize. While these are used in this tutorial they are also fairly general conventions that you will find in other places when reading tutorials or documentation.</w:t>
       </w:r>
     </w:p>
     <w:p>
@@ -805,21 +749,7 @@
         <w:rPr>
           <w:rFonts w:asciiTheme="minorHAnsi" w:hAnsiTheme="minorHAnsi" w:cstheme="minorHAnsi"/>
         </w:rPr>
-        <w:t xml:space="preserve"> </w:t>
-      </w:r>
-      <w:proofErr w:type="gramStart"/>
-      <w:r>
-        <w:rPr>
-          <w:rFonts w:asciiTheme="minorHAnsi" w:hAnsiTheme="minorHAnsi" w:cstheme="minorHAnsi"/>
-        </w:rPr>
-        <w:t>[ ]</w:t>
-      </w:r>
-      <w:proofErr w:type="gramEnd"/>
-      <w:r>
-        <w:rPr>
-          <w:rFonts w:asciiTheme="minorHAnsi" w:hAnsiTheme="minorHAnsi" w:cstheme="minorHAnsi"/>
-        </w:rPr>
-        <w:t>?</w:t>
+        <w:t xml:space="preserve"> [ ]?</w:t>
       </w:r>
     </w:p>
     <w:p>
@@ -1060,16 +990,14 @@
         <w:rPr>
           <w:rFonts w:asciiTheme="minorHAnsi" w:hAnsiTheme="minorHAnsi" w:cstheme="minorHAnsi"/>
         </w:rPr>
-        <w:t xml:space="preserve"> using a CLI in </w:t>
-      </w:r>
-      <w:proofErr w:type="spellStart"/>
-      <w:r>
-        <w:rPr>
-          <w:rFonts w:asciiTheme="minorHAnsi" w:hAnsiTheme="minorHAnsi" w:cstheme="minorHAnsi"/>
-        </w:rPr>
-        <w:t>LinuxLite</w:t>
-      </w:r>
-      <w:proofErr w:type="spellEnd"/>
+        <w:t xml:space="preserve"> using a CLI in LinuxLite,</w:t>
+      </w:r>
+      <w:r>
+        <w:rPr>
+          <w:rFonts w:asciiTheme="minorHAnsi" w:hAnsiTheme="minorHAnsi" w:cstheme="minorHAnsi"/>
+        </w:rPr>
+        <w:t xml:space="preserve"> and then answer each of the questions below.  The order of these questions matches the order of the material in the tutorial.  So</w:t>
+      </w:r>
       <w:r>
         <w:rPr>
           <w:rFonts w:asciiTheme="minorHAnsi" w:hAnsiTheme="minorHAnsi" w:cstheme="minorHAnsi"/>
@@ -1080,18 +1008,6 @@
         <w:rPr>
           <w:rFonts w:asciiTheme="minorHAnsi" w:hAnsiTheme="minorHAnsi" w:cstheme="minorHAnsi"/>
         </w:rPr>
-        <w:t xml:space="preserve"> and then answer each of the questions below.  The order of these questions matches the order of the material in the tutorial.  So</w:t>
-      </w:r>
-      <w:r>
-        <w:rPr>
-          <w:rFonts w:asciiTheme="minorHAnsi" w:hAnsiTheme="minorHAnsi" w:cstheme="minorHAnsi"/>
-        </w:rPr>
-        <w:t>,</w:t>
-      </w:r>
-      <w:r>
-        <w:rPr>
-          <w:rFonts w:asciiTheme="minorHAnsi" w:hAnsiTheme="minorHAnsi" w:cstheme="minorHAnsi"/>
-        </w:rPr>
         <w:t xml:space="preserve"> an effective way to work will be to read a question, then read the tutorial, trying commands and experimenting until you think you can answer the question.  Then answer the question and move on to the next question.</w:t>
       </w:r>
       <w:r>
@@ -1142,21 +1058,7 @@
         <w:rPr>
           <w:rFonts w:asciiTheme="minorHAnsi" w:hAnsiTheme="minorHAnsi" w:cstheme="minorHAnsi"/>
         </w:rPr>
-        <w:t xml:space="preserve">see in </w:t>
-      </w:r>
-      <w:proofErr w:type="spellStart"/>
-      <w:r>
-        <w:rPr>
-          <w:rFonts w:asciiTheme="minorHAnsi" w:hAnsiTheme="minorHAnsi" w:cstheme="minorHAnsi"/>
-        </w:rPr>
-        <w:t>LinuxLite</w:t>
-      </w:r>
-      <w:proofErr w:type="spellEnd"/>
-      <w:r>
-        <w:rPr>
-          <w:rFonts w:asciiTheme="minorHAnsi" w:hAnsiTheme="minorHAnsi" w:cstheme="minorHAnsi"/>
-        </w:rPr>
-        <w:t xml:space="preserve">. </w:t>
+        <w:t xml:space="preserve">see in LinuxLite. </w:t>
       </w:r>
       <w:r>
         <w:rPr>
@@ -1186,90 +1088,64 @@
         </w:rPr>
         <w:tab/>
       </w:r>
-      <w:proofErr w:type="spellStart"/>
       <w:r>
         <w:rPr>
           <w:rFonts w:asciiTheme="minorHAnsi" w:hAnsiTheme="minorHAnsi" w:cstheme="minorHAnsi"/>
           <w:b/>
           <w:bCs/>
         </w:rPr>
-        <w:t>user@bash</w:t>
-      </w:r>
-      <w:proofErr w:type="spellEnd"/>
-      <w:r>
-        <w:rPr>
-          <w:rFonts w:asciiTheme="minorHAnsi" w:hAnsiTheme="minorHAnsi" w:cstheme="minorHAnsi"/>
-          <w:b/>
-          <w:bCs/>
-        </w:rPr>
-        <w:t>:</w:t>
-      </w:r>
-    </w:p>
-    <w:p>
-      <w:pPr>
-        <w:rPr>
-          <w:rFonts w:asciiTheme="minorHAnsi" w:hAnsiTheme="minorHAnsi" w:cstheme="minorHAnsi"/>
-        </w:rPr>
-      </w:pPr>
-    </w:p>
-    <w:p>
-      <w:pPr>
-        <w:rPr>
-          <w:rFonts w:asciiTheme="minorHAnsi" w:hAnsiTheme="minorHAnsi" w:cstheme="minorHAnsi"/>
-        </w:rPr>
-      </w:pPr>
-      <w:r>
-        <w:rPr>
-          <w:rFonts w:asciiTheme="minorHAnsi" w:hAnsiTheme="minorHAnsi" w:cstheme="minorHAnsi"/>
-        </w:rPr>
-        <w:t xml:space="preserve">While the one in </w:t>
-      </w:r>
-      <w:proofErr w:type="spellStart"/>
+        <w:t>user@bash:</w:t>
+      </w:r>
+    </w:p>
+    <w:p>
+      <w:pPr>
+        <w:rPr>
+          <w:rFonts w:asciiTheme="minorHAnsi" w:hAnsiTheme="minorHAnsi" w:cstheme="minorHAnsi"/>
+        </w:rPr>
+      </w:pPr>
+    </w:p>
+    <w:p>
+      <w:pPr>
+        <w:rPr>
+          <w:rFonts w:asciiTheme="minorHAnsi" w:hAnsiTheme="minorHAnsi" w:cstheme="minorHAnsi"/>
+        </w:rPr>
+      </w:pPr>
+      <w:r>
+        <w:rPr>
+          <w:rFonts w:asciiTheme="minorHAnsi" w:hAnsiTheme="minorHAnsi" w:cstheme="minorHAnsi"/>
+        </w:rPr>
+        <w:t xml:space="preserve">While the one in LinuxLite will appear similar to the following where instead of comp256, you will see the username you </w:t>
+      </w:r>
+      <w:r>
+        <w:rPr>
+          <w:rFonts w:asciiTheme="minorHAnsi" w:hAnsiTheme="minorHAnsi" w:cstheme="minorHAnsi"/>
+        </w:rPr>
+        <w:t>chose</w:t>
+      </w:r>
+      <w:r>
+        <w:rPr>
+          <w:rFonts w:asciiTheme="minorHAnsi" w:hAnsiTheme="minorHAnsi" w:cstheme="minorHAnsi"/>
+        </w:rPr>
+        <w:t xml:space="preserve"> when </w:t>
+      </w:r>
+      <w:r>
+        <w:rPr>
+          <w:rFonts w:asciiTheme="minorHAnsi" w:hAnsiTheme="minorHAnsi" w:cstheme="minorHAnsi"/>
+        </w:rPr>
+        <w:t>you installed</w:t>
+      </w:r>
+      <w:r>
+        <w:rPr>
+          <w:rFonts w:asciiTheme="minorHAnsi" w:hAnsiTheme="minorHAnsi" w:cstheme="minorHAnsi"/>
+        </w:rPr>
+        <w:t xml:space="preserve"> </w:t>
+      </w:r>
       <w:r>
         <w:rPr>
           <w:rFonts w:asciiTheme="minorHAnsi" w:hAnsiTheme="minorHAnsi" w:cstheme="minorHAnsi"/>
         </w:rPr>
         <w:t>LinuxLite</w:t>
       </w:r>
-      <w:proofErr w:type="spellEnd"/>
-      <w:r>
-        <w:rPr>
-          <w:rFonts w:asciiTheme="minorHAnsi" w:hAnsiTheme="minorHAnsi" w:cstheme="minorHAnsi"/>
-        </w:rPr>
-        <w:t xml:space="preserve"> will appear similar to the following where instead of comp256, you will see the username you </w:t>
-      </w:r>
-      <w:r>
-        <w:rPr>
-          <w:rFonts w:asciiTheme="minorHAnsi" w:hAnsiTheme="minorHAnsi" w:cstheme="minorHAnsi"/>
-        </w:rPr>
-        <w:t>chose</w:t>
-      </w:r>
-      <w:r>
-        <w:rPr>
-          <w:rFonts w:asciiTheme="minorHAnsi" w:hAnsiTheme="minorHAnsi" w:cstheme="minorHAnsi"/>
-        </w:rPr>
-        <w:t xml:space="preserve"> when </w:t>
-      </w:r>
-      <w:r>
-        <w:rPr>
-          <w:rFonts w:asciiTheme="minorHAnsi" w:hAnsiTheme="minorHAnsi" w:cstheme="minorHAnsi"/>
-        </w:rPr>
-        <w:t>you installed</w:t>
-      </w:r>
-      <w:r>
-        <w:rPr>
-          <w:rFonts w:asciiTheme="minorHAnsi" w:hAnsiTheme="minorHAnsi" w:cstheme="minorHAnsi"/>
-        </w:rPr>
-        <w:t xml:space="preserve"> </w:t>
-      </w:r>
-      <w:proofErr w:type="spellStart"/>
-      <w:r>
-        <w:rPr>
-          <w:rFonts w:asciiTheme="minorHAnsi" w:hAnsiTheme="minorHAnsi" w:cstheme="minorHAnsi"/>
-        </w:rPr>
-        <w:t>LinuxLite</w:t>
-      </w:r>
-      <w:proofErr w:type="spellEnd"/>
       <w:r>
         <w:rPr>
           <w:rFonts w:asciiTheme="minorHAnsi" w:hAnsiTheme="minorHAnsi" w:cstheme="minorHAnsi"/>
@@ -1363,21 +1239,7 @@
         <w:rPr>
           <w:rFonts w:asciiTheme="minorHAnsi" w:hAnsiTheme="minorHAnsi" w:cstheme="minorHAnsi"/>
         </w:rPr>
-        <w:t xml:space="preserve">produce are the same in </w:t>
-      </w:r>
-      <w:proofErr w:type="spellStart"/>
-      <w:r>
-        <w:rPr>
-          <w:rFonts w:asciiTheme="minorHAnsi" w:hAnsiTheme="minorHAnsi" w:cstheme="minorHAnsi"/>
-        </w:rPr>
-        <w:t>LinuxLite</w:t>
-      </w:r>
-      <w:proofErr w:type="spellEnd"/>
-      <w:r>
-        <w:rPr>
-          <w:rFonts w:asciiTheme="minorHAnsi" w:hAnsiTheme="minorHAnsi" w:cstheme="minorHAnsi"/>
-        </w:rPr>
-        <w:t xml:space="preserve"> as they are in the tutorial.</w:t>
+        <w:t>produce are the same in LinuxLite as they are in the tutorial.</w:t>
       </w:r>
     </w:p>
     <w:p>
@@ -1435,21 +1297,7 @@
         <w:rPr>
           <w:rFonts w:asciiTheme="minorHAnsi" w:hAnsiTheme="minorHAnsi" w:cstheme="minorHAnsi"/>
         </w:rPr>
-        <w:t xml:space="preserve">There are multiple ways to open a Terminal in </w:t>
-      </w:r>
-      <w:proofErr w:type="spellStart"/>
-      <w:r>
-        <w:rPr>
-          <w:rFonts w:asciiTheme="minorHAnsi" w:hAnsiTheme="minorHAnsi" w:cstheme="minorHAnsi"/>
-        </w:rPr>
-        <w:t>LinuxLite</w:t>
-      </w:r>
-      <w:proofErr w:type="spellEnd"/>
-      <w:r>
-        <w:rPr>
-          <w:rFonts w:asciiTheme="minorHAnsi" w:hAnsiTheme="minorHAnsi" w:cstheme="minorHAnsi"/>
-        </w:rPr>
-        <w:t xml:space="preserve">. </w:t>
+        <w:t xml:space="preserve">There are multiple ways to open a Terminal in LinuxLite. </w:t>
       </w:r>
       <w:r>
         <w:rPr>
@@ -1536,6 +1384,7 @@
       <w:r>
         <w:rPr>
           <w:rFonts w:asciiTheme="minorHAnsi" w:hAnsiTheme="minorHAnsi" w:cstheme="minorHAnsi"/>
+          <w:noProof/>
         </w:rPr>
         <w:drawing>
           <wp:inline distT="0" distB="0" distL="0" distR="0" wp14:anchorId="485A6987" wp14:editId="4F8F4040">
@@ -1577,21 +1426,7 @@
         <w:rPr>
           <w:rFonts w:asciiTheme="minorHAnsi" w:hAnsiTheme="minorHAnsi" w:cstheme="minorHAnsi"/>
         </w:rPr>
-        <w:t xml:space="preserve"> at the bottom of the </w:t>
-      </w:r>
-      <w:proofErr w:type="spellStart"/>
-      <w:r>
-        <w:rPr>
-          <w:rFonts w:asciiTheme="minorHAnsi" w:hAnsiTheme="minorHAnsi" w:cstheme="minorHAnsi"/>
-        </w:rPr>
-        <w:t>LinuxLite</w:t>
-      </w:r>
-      <w:proofErr w:type="spellEnd"/>
-      <w:r>
-        <w:rPr>
-          <w:rFonts w:asciiTheme="minorHAnsi" w:hAnsiTheme="minorHAnsi" w:cstheme="minorHAnsi"/>
-        </w:rPr>
-        <w:t xml:space="preserve"> screen.  </w:t>
+        <w:t xml:space="preserve"> at the bottom of the LinuxLite screen.  </w:t>
       </w:r>
     </w:p>
     <w:p>
@@ -1625,19 +1460,11 @@
         </w:rPr>
         <w:t xml:space="preserve">What shell is running in the </w:t>
       </w:r>
-      <w:proofErr w:type="spellStart"/>
-      <w:r>
-        <w:rPr>
-          <w:rFonts w:asciiTheme="minorHAnsi" w:hAnsiTheme="minorHAnsi" w:cstheme="minorHAnsi"/>
-        </w:rPr>
-        <w:t>LinuxLite</w:t>
-      </w:r>
-      <w:proofErr w:type="spellEnd"/>
-      <w:r>
-        <w:rPr>
-          <w:rFonts w:asciiTheme="minorHAnsi" w:hAnsiTheme="minorHAnsi" w:cstheme="minorHAnsi"/>
-        </w:rPr>
-        <w:t xml:space="preserve"> terminal?  </w:t>
+      <w:r>
+        <w:rPr>
+          <w:rFonts w:asciiTheme="minorHAnsi" w:hAnsiTheme="minorHAnsi" w:cstheme="minorHAnsi"/>
+        </w:rPr>
+        <w:t xml:space="preserve">LinuxLite terminal?  </w:t>
       </w:r>
       <w:r>
         <w:rPr>
@@ -1815,14 +1642,12 @@
         </w:rPr>
         <w:t xml:space="preserve">6. In Unix/Linux many commands are abbreviations or acronyms for a description of what the command does.  What does </w:t>
       </w:r>
-      <w:proofErr w:type="spellStart"/>
       <w:r>
         <w:rPr>
           <w:rFonts w:ascii="Courier" w:hAnsi="Courier" w:cstheme="minorHAnsi"/>
         </w:rPr>
         <w:t>pwd</w:t>
       </w:r>
-      <w:proofErr w:type="spellEnd"/>
       <w:r>
         <w:rPr>
           <w:rFonts w:asciiTheme="minorHAnsi" w:hAnsiTheme="minorHAnsi" w:cstheme="minorHAnsi"/>
@@ -2137,21 +1962,7 @@
         <w:rPr>
           <w:rFonts w:ascii="Courier" w:hAnsi="Courier" w:cstheme="minorHAnsi"/>
         </w:rPr>
-        <w:t>/</w:t>
-      </w:r>
-      <w:proofErr w:type="spellStart"/>
-      <w:r>
-        <w:rPr>
-          <w:rFonts w:ascii="Courier" w:hAnsi="Courier" w:cstheme="minorHAnsi"/>
-        </w:rPr>
-        <w:t>usr</w:t>
-      </w:r>
-      <w:proofErr w:type="spellEnd"/>
-      <w:r>
-        <w:rPr>
-          <w:rFonts w:ascii="Courier" w:hAnsi="Courier" w:cstheme="minorHAnsi"/>
-        </w:rPr>
-        <w:t>/bin</w:t>
+        <w:t>/usr/bin</w:t>
       </w:r>
       <w:r>
         <w:rPr>
@@ -2674,13 +2485,7 @@
         <w:rPr>
           <w:rFonts w:asciiTheme="minorHAnsi" w:hAnsiTheme="minorHAnsi" w:cstheme="minorHAnsi"/>
         </w:rPr>
-        <w:t>, o</w:t>
-      </w:r>
-      <w:r>
-        <w:rPr>
-          <w:rFonts w:asciiTheme="minorHAnsi" w:hAnsiTheme="minorHAnsi" w:cstheme="minorHAnsi"/>
-        </w:rPr>
-        <w:t>ne using a relative path</w:t>
+        <w:t>, one using a relative path</w:t>
       </w:r>
       <w:r>
         <w:rPr>
@@ -2762,49 +2567,7 @@
         <w:rPr>
           <w:rFonts w:asciiTheme="minorHAnsi" w:hAnsiTheme="minorHAnsi" w:cstheme="minorHAnsi"/>
         </w:rPr>
-        <w:t>c</w:t>
-      </w:r>
-      <w:r>
-        <w:rPr>
-          <w:rFonts w:asciiTheme="minorHAnsi" w:hAnsiTheme="minorHAnsi" w:cstheme="minorHAnsi"/>
-        </w:rPr>
-        <w:t xml:space="preserve">. Which of the commands from b </w:t>
-      </w:r>
-      <w:r>
-        <w:rPr>
-          <w:rFonts w:asciiTheme="minorHAnsi" w:hAnsiTheme="minorHAnsi" w:cstheme="minorHAnsi"/>
-        </w:rPr>
-        <w:t>would also</w:t>
-      </w:r>
-      <w:r>
-        <w:rPr>
-          <w:rFonts w:asciiTheme="minorHAnsi" w:hAnsiTheme="minorHAnsi" w:cstheme="minorHAnsi"/>
-        </w:rPr>
-        <w:t xml:space="preserve"> change you back to your home directory </w:t>
-      </w:r>
-      <w:r>
-        <w:rPr>
-          <w:rFonts w:asciiTheme="minorHAnsi" w:hAnsiTheme="minorHAnsi" w:cstheme="minorHAnsi"/>
-        </w:rPr>
-        <w:t>if you were in</w:t>
-      </w:r>
-      <w:r>
-        <w:rPr>
-          <w:rFonts w:asciiTheme="minorHAnsi" w:hAnsiTheme="minorHAnsi" w:cstheme="minorHAnsi"/>
-        </w:rPr>
-        <w:t xml:space="preserve"> the root directory?  Why </w:t>
-      </w:r>
-      <w:r>
-        <w:rPr>
-          <w:rFonts w:asciiTheme="minorHAnsi" w:hAnsiTheme="minorHAnsi" w:cstheme="minorHAnsi"/>
-        </w:rPr>
-        <w:t>don’t the others</w:t>
-      </w:r>
-      <w:r>
-        <w:rPr>
-          <w:rFonts w:asciiTheme="minorHAnsi" w:hAnsiTheme="minorHAnsi" w:cstheme="minorHAnsi"/>
-        </w:rPr>
-        <w:t xml:space="preserve"> work?</w:t>
+        <w:t>c. Which of the commands from b would also change you back to your home directory if you were in the root directory?  Why don’t the others work?</w:t>
       </w:r>
     </w:p>
     <w:p>
@@ -2897,19 +2660,7 @@
         <w:rPr>
           <w:rFonts w:asciiTheme="minorHAnsi" w:hAnsiTheme="minorHAnsi" w:cstheme="minorHAnsi"/>
         </w:rPr>
-        <w:t>f</w:t>
-      </w:r>
-      <w:r>
-        <w:rPr>
-          <w:rFonts w:asciiTheme="minorHAnsi" w:hAnsiTheme="minorHAnsi" w:cstheme="minorHAnsi"/>
-        </w:rPr>
-        <w:t>rom your home directory</w:t>
-      </w:r>
-      <w:r>
-        <w:rPr>
-          <w:rFonts w:asciiTheme="minorHAnsi" w:hAnsiTheme="minorHAnsi" w:cstheme="minorHAnsi"/>
-        </w:rPr>
-        <w:t xml:space="preserve"> </w:t>
+        <w:t xml:space="preserve">from your home directory </w:t>
       </w:r>
       <w:r>
         <w:rPr>
@@ -3509,16 +3260,8 @@
         <w:rPr>
           <w:rFonts w:ascii="Courier" w:hAnsi="Courier" w:cstheme="minorHAnsi"/>
         </w:rPr>
-        <w:t>-</w:t>
-      </w:r>
-      <w:proofErr w:type="spellStart"/>
-      <w:r>
-        <w:rPr>
-          <w:rFonts w:ascii="Courier" w:hAnsi="Courier" w:cstheme="minorHAnsi"/>
-        </w:rPr>
-        <w:t>alh</w:t>
-      </w:r>
-      <w:proofErr w:type="spellEnd"/>
+        <w:t>-alh</w:t>
+      </w:r>
       <w:r>
         <w:rPr>
           <w:rFonts w:asciiTheme="minorHAnsi" w:hAnsiTheme="minorHAnsi" w:cstheme="minorHAnsi"/>
@@ -3535,16 +3278,8 @@
         <w:rPr>
           <w:rFonts w:ascii="Courier" w:hAnsi="Courier" w:cstheme="minorHAnsi"/>
         </w:rPr>
-        <w:t>ls -</w:t>
-      </w:r>
-      <w:proofErr w:type="spellStart"/>
-      <w:r>
-        <w:rPr>
-          <w:rFonts w:ascii="Courier" w:hAnsi="Courier" w:cstheme="minorHAnsi"/>
-        </w:rPr>
-        <w:t>alh</w:t>
-      </w:r>
-      <w:proofErr w:type="spellEnd"/>
+        <w:t>ls -alh</w:t>
+      </w:r>
       <w:r>
         <w:rPr>
           <w:rFonts w:asciiTheme="minorHAnsi" w:hAnsiTheme="minorHAnsi" w:cstheme="minorHAnsi"/>
@@ -5957,29 +5692,7 @@
           <w:iCs/>
           <w:u w:val="single"/>
         </w:rPr>
-        <w:t xml:space="preserve">Removing a File (and </w:t>
-      </w:r>
-      <w:proofErr w:type="spellStart"/>
-      <w:proofErr w:type="gramStart"/>
-      <w:r>
-        <w:rPr>
-          <w:rFonts w:asciiTheme="minorHAnsi" w:hAnsiTheme="minorHAnsi" w:cstheme="minorHAnsi"/>
-          <w:i/>
-          <w:iCs/>
-          <w:u w:val="single"/>
-        </w:rPr>
-        <w:t>non empty</w:t>
-      </w:r>
-      <w:proofErr w:type="spellEnd"/>
-      <w:proofErr w:type="gramEnd"/>
-      <w:r>
-        <w:rPr>
-          <w:rFonts w:asciiTheme="minorHAnsi" w:hAnsiTheme="minorHAnsi" w:cstheme="minorHAnsi"/>
-          <w:i/>
-          <w:iCs/>
-          <w:u w:val="single"/>
-        </w:rPr>
-        <w:t xml:space="preserve"> Directories)</w:t>
+        <w:t>Removing a File (and non empty Directories)</w:t>
       </w:r>
     </w:p>
     <w:p>
@@ -6257,21 +5970,7 @@
         <w:rPr>
           <w:rFonts w:asciiTheme="minorHAnsi" w:hAnsiTheme="minorHAnsi" w:cstheme="minorHAnsi"/>
         </w:rPr>
-        <w:t xml:space="preserve"> many of the commands we have been using (</w:t>
-      </w:r>
-      <w:proofErr w:type="gramStart"/>
-      <w:r>
-        <w:rPr>
-          <w:rFonts w:asciiTheme="minorHAnsi" w:hAnsiTheme="minorHAnsi" w:cstheme="minorHAnsi"/>
-        </w:rPr>
-        <w:t>e.g.</w:t>
-      </w:r>
-      <w:proofErr w:type="gramEnd"/>
-      <w:r>
-        <w:rPr>
-          <w:rFonts w:asciiTheme="minorHAnsi" w:hAnsiTheme="minorHAnsi" w:cstheme="minorHAnsi"/>
-        </w:rPr>
-        <w:t xml:space="preserve"> ls, cp, mv, rm) are actually </w:t>
+        <w:t xml:space="preserve"> many of the commands we have been using (e.g. ls, cp, mv, rm) are actually </w:t>
       </w:r>
       <w:r>
         <w:rPr>
@@ -6474,16 +6173,8 @@
         <w:rPr>
           <w:rFonts w:ascii="Courier" w:hAnsi="Courier" w:cstheme="minorHAnsi"/>
         </w:rPr>
-        <w:t xml:space="preserve">which </w:t>
-      </w:r>
-      <w:proofErr w:type="spellStart"/>
-      <w:r>
-        <w:rPr>
-          <w:rFonts w:ascii="Courier" w:hAnsi="Courier" w:cstheme="minorHAnsi"/>
-        </w:rPr>
-        <w:t>which</w:t>
-      </w:r>
-      <w:proofErr w:type="spellEnd"/>
+        <w:t>which which</w:t>
+      </w:r>
       <w:r>
         <w:rPr>
           <w:rFonts w:ascii="Courier" w:hAnsi="Courier" w:cstheme="minorHAnsi"/>
@@ -6561,14 +6252,12 @@
         </w:rPr>
         <w:t xml:space="preserve">, </w:t>
       </w:r>
-      <w:proofErr w:type="spellStart"/>
       <w:r>
         <w:rPr>
           <w:rFonts w:ascii="Courier" w:hAnsi="Courier" w:cstheme="minorHAnsi"/>
         </w:rPr>
         <w:t>pwd</w:t>
       </w:r>
-      <w:proofErr w:type="spellEnd"/>
       <w:r>
         <w:rPr>
           <w:rFonts w:asciiTheme="minorHAnsi" w:hAnsiTheme="minorHAnsi" w:cstheme="minorHAnsi"/>
@@ -6631,14 +6320,12 @@
         </w:rPr>
         <w:t xml:space="preserve"> Run the </w:t>
       </w:r>
-      <w:proofErr w:type="spellStart"/>
       <w:r>
         <w:rPr>
           <w:rFonts w:ascii="Courier" w:hAnsi="Courier" w:cstheme="minorHAnsi"/>
         </w:rPr>
         <w:t>xclock</w:t>
       </w:r>
-      <w:proofErr w:type="spellEnd"/>
       <w:r>
         <w:rPr>
           <w:rFonts w:asciiTheme="minorHAnsi" w:hAnsiTheme="minorHAnsi" w:cstheme="minorHAnsi"/>
@@ -6841,14 +6528,12 @@
         </w:rPr>
         <w:t xml:space="preserve">We were able to terminate the </w:t>
       </w:r>
-      <w:proofErr w:type="spellStart"/>
       <w:r>
         <w:rPr>
           <w:rFonts w:ascii="Courier" w:hAnsi="Courier" w:cstheme="minorHAnsi"/>
         </w:rPr>
         <w:t>xclock</w:t>
       </w:r>
-      <w:proofErr w:type="spellEnd"/>
       <w:r>
         <w:rPr>
           <w:rFonts w:asciiTheme="minorHAnsi" w:hAnsiTheme="minorHAnsi" w:cstheme="minorHAnsi"/>
@@ -6894,28 +6579,24 @@
         </w:rPr>
         <w:t xml:space="preserve">. Run the </w:t>
       </w:r>
-      <w:proofErr w:type="spellStart"/>
       <w:r>
         <w:rPr>
           <w:rFonts w:ascii="Courier" w:hAnsi="Courier" w:cstheme="minorHAnsi"/>
         </w:rPr>
         <w:t>xeyes</w:t>
       </w:r>
-      <w:proofErr w:type="spellEnd"/>
       <w:r>
         <w:rPr>
           <w:rFonts w:asciiTheme="minorHAnsi" w:hAnsiTheme="minorHAnsi" w:cstheme="minorHAnsi"/>
         </w:rPr>
         <w:t xml:space="preserve"> program from the command line. Notice that the command prompt does not return and </w:t>
       </w:r>
-      <w:proofErr w:type="spellStart"/>
       <w:r>
         <w:rPr>
           <w:rFonts w:ascii="Courier" w:hAnsi="Courier" w:cstheme="minorHAnsi"/>
         </w:rPr>
         <w:t>xeyes</w:t>
       </w:r>
-      <w:proofErr w:type="spellEnd"/>
       <w:r>
         <w:rPr>
           <w:rFonts w:asciiTheme="minorHAnsi" w:hAnsiTheme="minorHAnsi" w:cstheme="minorHAnsi"/>
@@ -7074,14 +6755,12 @@
         </w:rPr>
         <w:t xml:space="preserve">Run the </w:t>
       </w:r>
-      <w:proofErr w:type="spellStart"/>
       <w:r>
         <w:rPr>
           <w:rFonts w:ascii="Courier" w:hAnsi="Courier" w:cstheme="minorHAnsi"/>
         </w:rPr>
         <w:t>xeyes</w:t>
       </w:r>
-      <w:proofErr w:type="spellEnd"/>
       <w:r>
         <w:rPr>
           <w:rFonts w:asciiTheme="minorHAnsi" w:hAnsiTheme="minorHAnsi" w:cstheme="minorHAnsi"/>
@@ -7127,19 +6806,11 @@
         </w:rPr>
         <w:t xml:space="preserve">a. Run the command: </w:t>
       </w:r>
-      <w:proofErr w:type="spellStart"/>
-      <w:r>
-        <w:rPr>
-          <w:rFonts w:ascii="Courier" w:hAnsi="Courier" w:cstheme="minorHAnsi"/>
-        </w:rPr>
-        <w:t>ps</w:t>
-      </w:r>
-      <w:proofErr w:type="spellEnd"/>
-      <w:r>
-        <w:rPr>
-          <w:rFonts w:ascii="Courier" w:hAnsi="Courier" w:cstheme="minorHAnsi"/>
-        </w:rPr>
-        <w:t xml:space="preserve"> -u</w:t>
+      <w:r>
+        <w:rPr>
+          <w:rFonts w:ascii="Courier" w:hAnsi="Courier" w:cstheme="minorHAnsi"/>
+        </w:rPr>
+        <w:t>ps -u</w:t>
       </w:r>
     </w:p>
     <w:p>
@@ -7174,14 +6845,12 @@
         </w:rPr>
         <w:t xml:space="preserve"> command that you just ran and one for the </w:t>
       </w:r>
-      <w:proofErr w:type="spellStart"/>
       <w:r>
         <w:rPr>
           <w:rFonts w:ascii="Courier" w:hAnsi="Courier" w:cstheme="minorHAnsi"/>
         </w:rPr>
         <w:t>xeyes</w:t>
       </w:r>
-      <w:proofErr w:type="spellEnd"/>
       <w:r>
         <w:rPr>
           <w:rFonts w:asciiTheme="minorHAnsi" w:hAnsiTheme="minorHAnsi" w:cstheme="minorHAnsi"/>
@@ -7194,25 +6863,7 @@
           <w:i/>
           <w:iCs/>
         </w:rPr>
-        <w:t xml:space="preserve">PID (Process </w:t>
-      </w:r>
-      <w:proofErr w:type="spellStart"/>
-      <w:r>
-        <w:rPr>
-          <w:rFonts w:asciiTheme="minorHAnsi" w:hAnsiTheme="minorHAnsi" w:cstheme="minorHAnsi"/>
-          <w:i/>
-          <w:iCs/>
-        </w:rPr>
-        <w:t>IDentifier</w:t>
-      </w:r>
-      <w:proofErr w:type="spellEnd"/>
-      <w:r>
-        <w:rPr>
-          <w:rFonts w:asciiTheme="minorHAnsi" w:hAnsiTheme="minorHAnsi" w:cstheme="minorHAnsi"/>
-          <w:i/>
-          <w:iCs/>
-        </w:rPr>
-        <w:t>)</w:t>
+        <w:t>PID (Process IDentifier)</w:t>
       </w:r>
       <w:r>
         <w:rPr>
@@ -7242,14 +6893,12 @@
         </w:rPr>
         <w:t xml:space="preserve">What is the PID of the </w:t>
       </w:r>
-      <w:proofErr w:type="spellStart"/>
       <w:r>
         <w:rPr>
           <w:rFonts w:ascii="Courier" w:hAnsi="Courier" w:cstheme="minorHAnsi"/>
         </w:rPr>
         <w:t>xeyes</w:t>
       </w:r>
-      <w:proofErr w:type="spellEnd"/>
       <w:r>
         <w:rPr>
           <w:rFonts w:asciiTheme="minorHAnsi" w:hAnsiTheme="minorHAnsi" w:cstheme="minorHAnsi"/>
@@ -7341,14 +6990,12 @@
         <w:tab/>
         <w:t xml:space="preserve">Terminate the </w:t>
       </w:r>
-      <w:proofErr w:type="spellStart"/>
       <w:r>
         <w:rPr>
           <w:rFonts w:ascii="Courier" w:hAnsi="Courier" w:cstheme="minorHAnsi"/>
         </w:rPr>
         <w:t>xeyes</w:t>
       </w:r>
-      <w:proofErr w:type="spellEnd"/>
       <w:r>
         <w:rPr>
           <w:rFonts w:asciiTheme="minorHAnsi" w:hAnsiTheme="minorHAnsi" w:cstheme="minorHAnsi"/>
@@ -7429,19 +7076,11 @@
         </w:rPr>
         <w:t xml:space="preserve"> asking the OS to use extreme measures to terminate the process.  The format of this command is </w:t>
       </w:r>
-      <w:proofErr w:type="gramStart"/>
-      <w:r>
-        <w:rPr>
-          <w:rFonts w:ascii="Courier" w:hAnsi="Courier" w:cstheme="minorHAnsi"/>
-        </w:rPr>
-        <w:t>kill</w:t>
-      </w:r>
-      <w:proofErr w:type="gramEnd"/>
-      <w:r>
-        <w:rPr>
-          <w:rFonts w:ascii="Courier" w:hAnsi="Courier" w:cstheme="minorHAnsi"/>
-        </w:rPr>
-        <w:t xml:space="preserve"> -</w:t>
+      <w:r>
+        <w:rPr>
+          <w:rFonts w:ascii="Courier" w:hAnsi="Courier" w:cstheme="minorHAnsi"/>
+        </w:rPr>
+        <w:t>kill -</w:t>
       </w:r>
       <w:r>
         <w:rPr>
@@ -7600,28 +7239,24 @@
         </w:rPr>
         <w:t xml:space="preserve">. Run both the </w:t>
       </w:r>
-      <w:proofErr w:type="spellStart"/>
       <w:r>
         <w:rPr>
           <w:rFonts w:ascii="Courier" w:hAnsi="Courier" w:cstheme="minorHAnsi"/>
         </w:rPr>
         <w:t>xclock</w:t>
       </w:r>
-      <w:proofErr w:type="spellEnd"/>
       <w:r>
         <w:rPr>
           <w:rFonts w:asciiTheme="minorHAnsi" w:hAnsiTheme="minorHAnsi" w:cstheme="minorHAnsi"/>
         </w:rPr>
         <w:t xml:space="preserve"> and </w:t>
       </w:r>
-      <w:proofErr w:type="spellStart"/>
       <w:r>
         <w:rPr>
           <w:rFonts w:ascii="Courier" w:hAnsi="Courier" w:cstheme="minorHAnsi"/>
         </w:rPr>
         <w:t>xeyes</w:t>
       </w:r>
-      <w:proofErr w:type="spellEnd"/>
       <w:r>
         <w:rPr>
           <w:rFonts w:asciiTheme="minorHAnsi" w:hAnsiTheme="minorHAnsi" w:cstheme="minorHAnsi"/>
@@ -7678,14 +7313,12 @@
         </w:rPr>
         <w:t xml:space="preserve">You can easily terminate the </w:t>
       </w:r>
-      <w:proofErr w:type="spellStart"/>
       <w:r>
         <w:rPr>
           <w:rFonts w:ascii="Courier" w:hAnsi="Courier" w:cstheme="minorHAnsi"/>
         </w:rPr>
         <w:t>xclock</w:t>
       </w:r>
-      <w:proofErr w:type="spellEnd"/>
       <w:r>
         <w:rPr>
           <w:rFonts w:asciiTheme="minorHAnsi" w:hAnsiTheme="minorHAnsi" w:cstheme="minorHAnsi"/>
@@ -7734,14 +7367,12 @@
         </w:rPr>
         <w:t xml:space="preserve"> command in another Terminal as above. Or without using another Terminal you can bring the process back to the foreground using the </w:t>
       </w:r>
-      <w:proofErr w:type="spellStart"/>
       <w:r>
         <w:rPr>
           <w:rFonts w:ascii="Courier" w:hAnsi="Courier" w:cstheme="minorHAnsi"/>
         </w:rPr>
         <w:t>fg</w:t>
       </w:r>
-      <w:proofErr w:type="spellEnd"/>
       <w:r>
         <w:rPr>
           <w:rFonts w:asciiTheme="minorHAnsi" w:hAnsiTheme="minorHAnsi" w:cstheme="minorHAnsi"/>
@@ -7772,14 +7403,12 @@
         </w:rPr>
         <w:t xml:space="preserve"> I encourage you to try both techniques with the </w:t>
       </w:r>
-      <w:proofErr w:type="spellStart"/>
       <w:r>
         <w:rPr>
           <w:rFonts w:ascii="Courier" w:hAnsi="Courier" w:cstheme="minorHAnsi"/>
         </w:rPr>
         <w:t>xeyes</w:t>
       </w:r>
-      <w:proofErr w:type="spellEnd"/>
       <w:r>
         <w:rPr>
           <w:rFonts w:asciiTheme="minorHAnsi" w:hAnsiTheme="minorHAnsi" w:cstheme="minorHAnsi"/>
@@ -7810,35 +7439,7 @@
         <w:rPr>
           <w:rFonts w:asciiTheme="minorHAnsi" w:hAnsiTheme="minorHAnsi" w:cstheme="minorHAnsi"/>
         </w:rPr>
-        <w:t xml:space="preserve">You covered a lot of commands in this </w:t>
-      </w:r>
-      <w:proofErr w:type="gramStart"/>
-      <w:r>
-        <w:rPr>
-          <w:rFonts w:asciiTheme="minorHAnsi" w:hAnsiTheme="minorHAnsi" w:cstheme="minorHAnsi"/>
-        </w:rPr>
-        <w:t>activity</w:t>
-      </w:r>
-      <w:proofErr w:type="gramEnd"/>
-      <w:r>
-        <w:rPr>
-          <w:rFonts w:asciiTheme="minorHAnsi" w:hAnsiTheme="minorHAnsi" w:cstheme="minorHAnsi"/>
-        </w:rPr>
-        <w:t xml:space="preserve"> and it would be unreasonable to simply remember them all. However, it is often useful to collect them together in a single </w:t>
-      </w:r>
-      <w:proofErr w:type="gramStart"/>
-      <w:r>
-        <w:rPr>
-          <w:rFonts w:asciiTheme="minorHAnsi" w:hAnsiTheme="minorHAnsi" w:cstheme="minorHAnsi"/>
-        </w:rPr>
-        <w:t>place</w:t>
-      </w:r>
-      <w:proofErr w:type="gramEnd"/>
-      <w:r>
-        <w:rPr>
-          <w:rFonts w:asciiTheme="minorHAnsi" w:hAnsiTheme="minorHAnsi" w:cstheme="minorHAnsi"/>
-        </w:rPr>
-        <w:t xml:space="preserve"> so they are easy to find.  This will also give you a chance to review and reflect on what you have done.  List each of the commands you used in this activity below and give a one sentence explanation of what it does.  Only list commands that you used multiple times (e.g. </w:t>
+        <w:t xml:space="preserve">You covered a lot of commands in this activity and it would be unreasonable to simply remember them all. However, it is often useful to collect them together in a single place so they are easy to find.  This will also give you a chance to review and reflect on what you have done.  List each of the commands you used in this activity below and give a one sentence explanation of what it does.  Only list commands that you used multiple times (e.g. </w:t>
       </w:r>
       <w:r>
         <w:rPr>
@@ -7888,14 +7489,12 @@
         </w:rPr>
         <w:t xml:space="preserve"> and </w:t>
       </w:r>
-      <w:proofErr w:type="gramStart"/>
       <w:r>
         <w:rPr>
           <w:rFonts w:ascii="Courier" w:hAnsi="Courier" w:cstheme="minorHAnsi"/>
         </w:rPr>
         <w:t>[ ]</w:t>
       </w:r>
-      <w:proofErr w:type="gramEnd"/>
       <w:r>
         <w:rPr>
           <w:rFonts w:asciiTheme="minorHAnsi" w:hAnsiTheme="minorHAnsi" w:cstheme="minorHAnsi"/>
@@ -7925,6 +7524,92 @@
       <w:pPr>
         <w:rPr>
           <w:rFonts w:asciiTheme="minorHAnsi" w:hAnsiTheme="minorHAnsi" w:cstheme="minorHAnsi"/>
+        </w:rPr>
+      </w:pPr>
+    </w:p>
+    <w:p>
+      <w:pPr>
+        <w:pBdr>
+          <w:bottom w:val="double" w:sz="6" w:space="1" w:color="auto"/>
+        </w:pBdr>
+      </w:pPr>
+    </w:p>
+    <w:p/>
+    <w:p>
+      <w:r>
+        <w:rPr>
+          <w:b/>
+          <w:bCs/>
+        </w:rPr>
+        <w:t>Optional:</w:t>
+      </w:r>
+      <w:r>
+        <w:t xml:space="preserve"> To help </w:t>
+      </w:r>
+      <w:r>
+        <w:t>us</w:t>
+      </w:r>
+      <w:r>
+        <w:t xml:space="preserve"> improve and scope these activities for future semesters please consider providing the following feedback.</w:t>
+      </w:r>
+    </w:p>
+    <w:p/>
+    <w:p>
+      <w:pPr>
+        <w:ind w:firstLine="360"/>
+      </w:pPr>
+      <w:r>
+        <w:t xml:space="preserve">a. Approximately how much time did you spend on this activity outside of class time?  </w:t>
+      </w:r>
+    </w:p>
+    <w:p/>
+    <w:p>
+      <w:pPr>
+        <w:pBdr>
+          <w:top w:val="thinThickThinSmallGap" w:sz="24" w:space="4" w:color="0070C0"/>
+          <w:left w:val="thinThickThinSmallGap" w:sz="24" w:space="4" w:color="0070C0"/>
+          <w:bottom w:val="thinThickThinSmallGap" w:sz="24" w:space="4" w:color="0070C0"/>
+          <w:right w:val="thinThickThinSmallGap" w:sz="24" w:space="4" w:color="0070C0"/>
+        </w:pBdr>
+      </w:pPr>
+    </w:p>
+    <w:p>
+      <w:pPr>
+        <w:shd w:val="clear" w:color="auto" w:fill="FFFFFF"/>
+        <w:textAlignment w:val="center"/>
+      </w:pPr>
+    </w:p>
+    <w:p>
+      <w:pPr>
+        <w:shd w:val="clear" w:color="auto" w:fill="FFFFFF"/>
+        <w:ind w:firstLine="360"/>
+        <w:textAlignment w:val="center"/>
+      </w:pPr>
+      <w:r>
+        <w:t>b. Please comment on any particular challenges you faced in completing this activity.</w:t>
+      </w:r>
+    </w:p>
+    <w:p>
+      <w:pPr>
+        <w:shd w:val="clear" w:color="auto" w:fill="FFFFFF"/>
+        <w:ind w:firstLine="360"/>
+        <w:textAlignment w:val="center"/>
+      </w:pPr>
+    </w:p>
+    <w:p>
+      <w:pPr>
+        <w:pBdr>
+          <w:top w:val="thinThickThinSmallGap" w:sz="24" w:space="4" w:color="0070C0"/>
+          <w:left w:val="thinThickThinSmallGap" w:sz="24" w:space="4" w:color="0070C0"/>
+          <w:bottom w:val="thinThickThinSmallGap" w:sz="24" w:space="4" w:color="0070C0"/>
+          <w:right w:val="thinThickThinSmallGap" w:sz="24" w:space="4" w:color="0070C0"/>
+        </w:pBdr>
+      </w:pPr>
+    </w:p>
+    <w:p>
+      <w:pPr>
+        <w:rPr>
+          <w:rFonts w:cstheme="minorHAnsi"/>
         </w:rPr>
       </w:pPr>
     </w:p>

</xml_diff>